<commit_message>
updated deliverable 2 file
</commit_message>
<xml_diff>
--- a/Deliverable 2 documentation.docx
+++ b/Deliverable 2 documentation.docx
@@ -34,13 +34,8 @@
       <w:r>
         <w:t xml:space="preserve">way to analyze changes over time would be to collect the data for all months of 2009 and 2019 and otherwise only collect the csv for June of each year. </w:t>
       </w:r>
-      <w:proofErr w:type="gramStart"/>
-      <w:r>
-        <w:t>So</w:t>
-      </w:r>
-      <w:proofErr w:type="gramEnd"/>
-      <w:r>
-        <w:t xml:space="preserve"> one analysis will be done on all data from June of each year and another analysis will be done on the change throughout the years of 2009 vs 2019 (since 2019 would be the most recent year with no affects from the pandemic).</w:t>
+      <w:r>
+        <w:t>So one analysis will be done on all data from June of each year and another analysis will be done on the change throughout the years of 2009 vs 2019 (since 2019 would be the most recent year with no affects from the pandemic).</w:t>
       </w:r>
       <w:r>
         <w:t xml:space="preserve"> I uploaded the following csv files into an s3 bucket</w:t>
@@ -48,11 +43,9 @@
       <w:r>
         <w:t xml:space="preserve"> named </w:t>
       </w:r>
-      <w:proofErr w:type="spellStart"/>
       <w:r>
         <w:t>bigdataprojectmadisonmelton</w:t>
       </w:r>
-      <w:proofErr w:type="spellEnd"/>
       <w:r>
         <w:t>:</w:t>
       </w:r>
@@ -306,11 +299,9 @@
             <w:tcW w:w="3116" w:type="dxa"/>
           </w:tcPr>
           <w:p>
-            <w:proofErr w:type="spellStart"/>
             <w:r>
               <w:t>VendorID</w:t>
             </w:r>
-            <w:proofErr w:type="spellEnd"/>
           </w:p>
         </w:tc>
         <w:tc>
@@ -340,11 +331,9 @@
             <w:tcW w:w="3116" w:type="dxa"/>
           </w:tcPr>
           <w:p>
-            <w:proofErr w:type="spellStart"/>
             <w:r>
               <w:t>tpep_pickup_datetime</w:t>
             </w:r>
-            <w:proofErr w:type="spellEnd"/>
           </w:p>
         </w:tc>
         <w:tc>
@@ -374,11 +363,9 @@
             <w:tcW w:w="3116" w:type="dxa"/>
           </w:tcPr>
           <w:p>
-            <w:proofErr w:type="spellStart"/>
             <w:r>
               <w:t>tpep_dropoff_datetime</w:t>
             </w:r>
-            <w:proofErr w:type="spellEnd"/>
           </w:p>
         </w:tc>
         <w:tc>
@@ -408,11 +395,9 @@
             <w:tcW w:w="3116" w:type="dxa"/>
           </w:tcPr>
           <w:p>
-            <w:proofErr w:type="spellStart"/>
             <w:r>
               <w:t>passenger_count</w:t>
             </w:r>
-            <w:proofErr w:type="spellEnd"/>
           </w:p>
         </w:tc>
         <w:tc>
@@ -442,11 +427,9 @@
             <w:tcW w:w="3116" w:type="dxa"/>
           </w:tcPr>
           <w:p>
-            <w:proofErr w:type="spellStart"/>
             <w:r>
               <w:t>trip_distance</w:t>
             </w:r>
-            <w:proofErr w:type="spellEnd"/>
           </w:p>
         </w:tc>
         <w:tc>
@@ -476,11 +459,9 @@
             <w:tcW w:w="3116" w:type="dxa"/>
           </w:tcPr>
           <w:p>
-            <w:proofErr w:type="spellStart"/>
             <w:r>
               <w:t>RatecodeID</w:t>
             </w:r>
-            <w:proofErr w:type="spellEnd"/>
           </w:p>
         </w:tc>
         <w:tc>
@@ -510,11 +491,9 @@
             <w:tcW w:w="3116" w:type="dxa"/>
           </w:tcPr>
           <w:p>
-            <w:proofErr w:type="spellStart"/>
             <w:r>
               <w:t>store_and_fwd_flag</w:t>
             </w:r>
-            <w:proofErr w:type="spellEnd"/>
           </w:p>
         </w:tc>
         <w:tc>
@@ -544,11 +523,9 @@
             <w:tcW w:w="3116" w:type="dxa"/>
           </w:tcPr>
           <w:p>
-            <w:proofErr w:type="spellStart"/>
             <w:r>
               <w:t>PULocationID</w:t>
             </w:r>
-            <w:proofErr w:type="spellEnd"/>
           </w:p>
         </w:tc>
         <w:tc>
@@ -578,11 +555,9 @@
             <w:tcW w:w="3116" w:type="dxa"/>
           </w:tcPr>
           <w:p>
-            <w:proofErr w:type="spellStart"/>
             <w:r>
               <w:t>DOLocationID</w:t>
             </w:r>
-            <w:proofErr w:type="spellEnd"/>
           </w:p>
         </w:tc>
         <w:tc>
@@ -612,11 +587,9 @@
             <w:tcW w:w="3116" w:type="dxa"/>
           </w:tcPr>
           <w:p>
-            <w:proofErr w:type="spellStart"/>
             <w:r>
               <w:t>payment_type</w:t>
             </w:r>
-            <w:proofErr w:type="spellEnd"/>
           </w:p>
         </w:tc>
         <w:tc>
@@ -646,11 +619,9 @@
             <w:tcW w:w="3116" w:type="dxa"/>
           </w:tcPr>
           <w:p>
-            <w:proofErr w:type="spellStart"/>
             <w:r>
               <w:t>fare_amount</w:t>
             </w:r>
-            <w:proofErr w:type="spellEnd"/>
           </w:p>
         </w:tc>
         <w:tc>
@@ -712,11 +683,9 @@
             <w:tcW w:w="3116" w:type="dxa"/>
           </w:tcPr>
           <w:p>
-            <w:proofErr w:type="spellStart"/>
             <w:r>
               <w:t>tip_amount</w:t>
             </w:r>
-            <w:proofErr w:type="spellEnd"/>
           </w:p>
         </w:tc>
         <w:tc>
@@ -746,11 +715,9 @@
             <w:tcW w:w="3116" w:type="dxa"/>
           </w:tcPr>
           <w:p>
-            <w:proofErr w:type="spellStart"/>
             <w:r>
               <w:t>tolls_amount</w:t>
             </w:r>
-            <w:proofErr w:type="spellEnd"/>
           </w:p>
         </w:tc>
         <w:tc>
@@ -780,11 +747,9 @@
             <w:tcW w:w="3116" w:type="dxa"/>
           </w:tcPr>
           <w:p>
-            <w:proofErr w:type="spellStart"/>
             <w:r>
               <w:t>improvement_surcharge</w:t>
             </w:r>
-            <w:proofErr w:type="spellEnd"/>
           </w:p>
         </w:tc>
         <w:tc>
@@ -814,11 +779,9 @@
             <w:tcW w:w="3116" w:type="dxa"/>
           </w:tcPr>
           <w:p>
-            <w:proofErr w:type="spellStart"/>
             <w:r>
               <w:t>total_amount</w:t>
             </w:r>
-            <w:proofErr w:type="spellEnd"/>
           </w:p>
         </w:tc>
         <w:tc>
@@ -848,11 +811,9 @@
             <w:tcW w:w="3116" w:type="dxa"/>
           </w:tcPr>
           <w:p>
-            <w:proofErr w:type="spellStart"/>
             <w:r>
               <w:t>congestion_surcharge</w:t>
             </w:r>
-            <w:proofErr w:type="spellEnd"/>
           </w:p>
         </w:tc>
         <w:tc>
@@ -937,15 +898,7 @@
         </w:numPr>
       </w:pPr>
       <w:r>
-        <w:t>June of years 2009-2021 (</w:t>
-      </w:r>
-      <w:proofErr w:type="spellStart"/>
-      <w:r>
-        <w:t>JuneData</w:t>
-      </w:r>
-      <w:proofErr w:type="spellEnd"/>
-      <w:r>
-        <w:t>)</w:t>
+        <w:t>June of years 2009-2021 (JuneData)</w:t>
       </w:r>
     </w:p>
     <w:p>
@@ -969,23 +922,7 @@
         </w:numPr>
       </w:pPr>
       <w:r>
-        <w:t xml:space="preserve">Use </w:t>
-      </w:r>
-      <w:proofErr w:type="spellStart"/>
-      <w:r>
-        <w:t>sql</w:t>
-      </w:r>
-      <w:proofErr w:type="spellEnd"/>
-      <w:r>
-        <w:t xml:space="preserve"> statements in </w:t>
-      </w:r>
-      <w:proofErr w:type="spellStart"/>
-      <w:r>
-        <w:t>athena</w:t>
-      </w:r>
-      <w:proofErr w:type="spellEnd"/>
-      <w:r>
-        <w:t xml:space="preserve"> to calculate the following for the June data:</w:t>
+        <w:t>Use sql statements in athena to calculate the following for the June data:</w:t>
       </w:r>
     </w:p>
     <w:p>
@@ -1000,18 +937,7 @@
         <w:t>Total passenger count for each year</w:t>
       </w:r>
       <w:r>
-        <w:t xml:space="preserve"> </w:t>
-      </w:r>
-      <w:r>
-        <w:t xml:space="preserve">(monthly for </w:t>
-      </w:r>
-      <w:proofErr w:type="spellStart"/>
-      <w:r>
-        <w:t>JuneData</w:t>
-      </w:r>
-      <w:proofErr w:type="spellEnd"/>
-      <w:r>
-        <w:t>)</w:t>
+        <w:t xml:space="preserve"> (monthly for JuneData)</w:t>
       </w:r>
     </w:p>
     <w:p>
@@ -1026,18 +952,7 @@
         <w:t>average passenger count for each year</w:t>
       </w:r>
       <w:r>
-        <w:t xml:space="preserve"> </w:t>
-      </w:r>
-      <w:r>
-        <w:t xml:space="preserve">(monthly for </w:t>
-      </w:r>
-      <w:proofErr w:type="spellStart"/>
-      <w:r>
-        <w:t>JuneData</w:t>
-      </w:r>
-      <w:proofErr w:type="spellEnd"/>
-      <w:r>
-        <w:t>)</w:t>
+        <w:t xml:space="preserve"> (monthly for JuneData)</w:t>
       </w:r>
     </w:p>
     <w:p>
@@ -1052,15 +967,7 @@
         <w:t>average fare for each year</w:t>
       </w:r>
       <w:r>
-        <w:t xml:space="preserve"> (monthly for </w:t>
-      </w:r>
-      <w:proofErr w:type="spellStart"/>
-      <w:r>
-        <w:t>JuneData</w:t>
-      </w:r>
-      <w:proofErr w:type="spellEnd"/>
-      <w:r>
-        <w:t>)</w:t>
+        <w:t xml:space="preserve"> (monthly for JuneData)</w:t>
       </w:r>
     </w:p>
     <w:p>
@@ -1071,26 +978,10 @@
         <w:t>were able</w:t>
       </w:r>
       <w:r>
-        <w:t xml:space="preserve"> to use for this project wouldn’t allow me to access my s3 bucket from </w:t>
-      </w:r>
-      <w:proofErr w:type="spellStart"/>
-      <w:r>
-        <w:t>Quicksight</w:t>
-      </w:r>
-      <w:proofErr w:type="spellEnd"/>
-      <w:r>
-        <w:t xml:space="preserve">. I attempted to create a user who had permissions to do this, but creating a user was also not allowed. </w:t>
-      </w:r>
-      <w:r>
-        <w:t xml:space="preserve">After trying a couple different sign-up options, I realized that the sandbox did not allow for the use of </w:t>
-      </w:r>
-      <w:proofErr w:type="spellStart"/>
-      <w:r>
-        <w:t>Quicksight</w:t>
-      </w:r>
-      <w:proofErr w:type="spellEnd"/>
-      <w:r>
-        <w:t xml:space="preserve"> in general. </w:t>
+        <w:t xml:space="preserve"> to use for this project wouldn’t allow me to access my s3 bucket from Quicksight. I attempted to create a user who had permissions to do this, but creating a user was also not allowed. </w:t>
+      </w:r>
+      <w:r>
+        <w:t xml:space="preserve">After trying a couple different sign-up options, I realized that the sandbox did not allow for the use of Quicksight in general. </w:t>
       </w:r>
       <w:r>
         <w:t xml:space="preserve">I decided the most effective way to create visualizations would be to collect the data I wanted to graph </w:t>
@@ -1162,21 +1053,7 @@
         <w:rPr>
           <w:rFonts w:ascii="Courier New" w:hAnsi="Courier New" w:cs="Courier New"/>
         </w:rPr>
-        <w:t>FROM "default"."</w:t>
-      </w:r>
-      <w:proofErr w:type="spellStart"/>
-      <w:r>
-        <w:rPr>
-          <w:rFonts w:ascii="Courier New" w:hAnsi="Courier New" w:cs="Courier New"/>
-        </w:rPr>
-        <w:t>junedata</w:t>
-      </w:r>
-      <w:proofErr w:type="spellEnd"/>
-      <w:r>
-        <w:rPr>
-          <w:rFonts w:ascii="Courier New" w:hAnsi="Courier New" w:cs="Courier New"/>
-        </w:rPr>
-        <w:t xml:space="preserve">" </w:t>
+        <w:t xml:space="preserve">FROM "default"."junedata" </w:t>
       </w:r>
     </w:p>
     <w:p>
@@ -1191,35 +1068,7 @@
         <w:rPr>
           <w:rFonts w:ascii="Courier New" w:hAnsi="Courier New" w:cs="Courier New"/>
         </w:rPr>
-        <w:t xml:space="preserve">WHERE </w:t>
-      </w:r>
-      <w:proofErr w:type="gramStart"/>
-      <w:r>
-        <w:rPr>
-          <w:rFonts w:ascii="Courier New" w:hAnsi="Courier New" w:cs="Courier New"/>
-        </w:rPr>
-        <w:t>EXTRACT(</w:t>
-      </w:r>
-      <w:proofErr w:type="gramEnd"/>
-      <w:r>
-        <w:rPr>
-          <w:rFonts w:ascii="Courier New" w:hAnsi="Courier New" w:cs="Courier New"/>
-        </w:rPr>
-        <w:t xml:space="preserve">YEAR FROM </w:t>
-      </w:r>
-      <w:proofErr w:type="spellStart"/>
-      <w:r>
-        <w:rPr>
-          <w:rFonts w:ascii="Courier New" w:hAnsi="Courier New" w:cs="Courier New"/>
-        </w:rPr>
-        <w:t>tpep_pickup_datetime</w:t>
-      </w:r>
-      <w:proofErr w:type="spellEnd"/>
-      <w:r>
-        <w:rPr>
-          <w:rFonts w:ascii="Courier New" w:hAnsi="Courier New" w:cs="Courier New"/>
-        </w:rPr>
-        <w:t>)=2009</w:t>
+        <w:t>WHERE EXTRACT(YEAR FROM tpep_pickup_datetime)=2009</w:t>
       </w:r>
     </w:p>
     <w:p>
@@ -1253,35 +1102,7 @@
         <w:rPr>
           <w:rFonts w:ascii="Courier New" w:eastAsia="Times New Roman" w:hAnsi="Courier New" w:cs="Courier New"/>
         </w:rPr>
-        <w:t xml:space="preserve">ALTER TABLE </w:t>
-      </w:r>
-      <w:proofErr w:type="spellStart"/>
-      <w:r>
-        <w:rPr>
-          <w:rFonts w:ascii="Courier New" w:eastAsia="Times New Roman" w:hAnsi="Courier New" w:cs="Courier New"/>
-        </w:rPr>
-        <w:t>junedata</w:t>
-      </w:r>
-      <w:proofErr w:type="spellEnd"/>
-      <w:r>
-        <w:rPr>
-          <w:rFonts w:ascii="Courier New" w:eastAsia="Times New Roman" w:hAnsi="Courier New" w:cs="Courier New"/>
-        </w:rPr>
-        <w:t xml:space="preserve"> ADD COLUMNS (year </w:t>
-      </w:r>
-      <w:proofErr w:type="spellStart"/>
-      <w:r>
-        <w:rPr>
-          <w:rFonts w:ascii="Courier New" w:eastAsia="Times New Roman" w:hAnsi="Courier New" w:cs="Courier New"/>
-        </w:rPr>
-        <w:t>bigint</w:t>
-      </w:r>
-      <w:proofErr w:type="spellEnd"/>
-      <w:r>
-        <w:rPr>
-          <w:rFonts w:ascii="Courier New" w:eastAsia="Times New Roman" w:hAnsi="Courier New" w:cs="Courier New"/>
-        </w:rPr>
-        <w:t>)</w:t>
+        <w:t>ALTER TABLE junedata ADD COLUMNS (year bigint)</w:t>
       </w:r>
     </w:p>
     <w:p>
@@ -1311,82 +1132,18 @@
         <w:rPr>
           <w:rFonts w:ascii="Courier New" w:eastAsia="Times New Roman" w:hAnsi="Courier New" w:cs="Courier New"/>
         </w:rPr>
-        <w:t xml:space="preserve">update </w:t>
-      </w:r>
-      <w:proofErr w:type="spellStart"/>
-      <w:r>
-        <w:rPr>
-          <w:rFonts w:ascii="Courier New" w:eastAsia="Times New Roman" w:hAnsi="Courier New" w:cs="Courier New"/>
-        </w:rPr>
-        <w:t>junedata</w:t>
-      </w:r>
-      <w:proofErr w:type="spellEnd"/>
-      <w:r>
-        <w:rPr>
-          <w:rFonts w:ascii="Courier New" w:eastAsia="Times New Roman" w:hAnsi="Courier New" w:cs="Courier New"/>
-        </w:rPr>
-        <w:t xml:space="preserve"> set year = </w:t>
-      </w:r>
-      <w:proofErr w:type="gramStart"/>
-      <w:r>
-        <w:rPr>
-          <w:rFonts w:ascii="Courier New" w:eastAsia="Times New Roman" w:hAnsi="Courier New" w:cs="Courier New"/>
-        </w:rPr>
-        <w:t>EXTRACT(</w:t>
-      </w:r>
-      <w:proofErr w:type="gramEnd"/>
-      <w:r>
-        <w:rPr>
-          <w:rFonts w:ascii="Courier New" w:eastAsia="Times New Roman" w:hAnsi="Courier New" w:cs="Courier New"/>
-        </w:rPr>
-        <w:t xml:space="preserve">YEAR FROM </w:t>
-      </w:r>
-      <w:proofErr w:type="spellStart"/>
-      <w:r>
-        <w:rPr>
-          <w:rFonts w:ascii="Courier New" w:eastAsia="Times New Roman" w:hAnsi="Courier New" w:cs="Courier New"/>
-        </w:rPr>
-        <w:t>tpep_pickup_datetime</w:t>
-      </w:r>
-      <w:proofErr w:type="spellEnd"/>
-      <w:r>
-        <w:rPr>
-          <w:rFonts w:ascii="Courier New" w:eastAsia="Times New Roman" w:hAnsi="Courier New" w:cs="Courier New"/>
-        </w:rPr>
-        <w:t>);</w:t>
+        <w:t>update junedata set year = EXTRACT(YEAR FROM tpep_pickup_datetime);</w:t>
       </w:r>
     </w:p>
     <w:p>
       <w:r>
         <w:t>I then decided to just use the “</w:t>
       </w:r>
-      <w:proofErr w:type="gramStart"/>
-      <w:r>
-        <w:rPr>
-          <w:rFonts w:ascii="Courier New" w:hAnsi="Courier New" w:cs="Courier New"/>
-        </w:rPr>
-        <w:t>EXTRACT(</w:t>
-      </w:r>
-      <w:proofErr w:type="gramEnd"/>
-      <w:r>
-        <w:rPr>
-          <w:rFonts w:ascii="Courier New" w:hAnsi="Courier New" w:cs="Courier New"/>
-        </w:rPr>
-        <w:t xml:space="preserve">YEAR FROM </w:t>
-      </w:r>
-      <w:proofErr w:type="spellStart"/>
-      <w:r>
-        <w:rPr>
-          <w:rFonts w:ascii="Courier New" w:hAnsi="Courier New" w:cs="Courier New"/>
-        </w:rPr>
-        <w:t>tpep_pickup_datetime</w:t>
-      </w:r>
-      <w:proofErr w:type="spellEnd"/>
-      <w:r>
-        <w:rPr>
-          <w:rFonts w:ascii="Courier New" w:hAnsi="Courier New" w:cs="Courier New"/>
-        </w:rPr>
-        <w:t>)=</w:t>
+      <w:r>
+        <w:rPr>
+          <w:rFonts w:ascii="Courier New" w:hAnsi="Courier New" w:cs="Courier New"/>
+        </w:rPr>
+        <w:t>EXTRACT(YEAR FROM tpep_pickup_datetime)=</w:t>
       </w:r>
       <w:r>
         <w:rPr>
@@ -1424,29 +1181,7 @@
         <w:rPr>
           <w:rFonts w:ascii="Courier New" w:hAnsi="Courier New" w:cs="Courier New"/>
         </w:rPr>
-        <w:t xml:space="preserve">SELECT </w:t>
-      </w:r>
-      <w:proofErr w:type="gramStart"/>
-      <w:r>
-        <w:rPr>
-          <w:rFonts w:ascii="Courier New" w:hAnsi="Courier New" w:cs="Courier New"/>
-        </w:rPr>
-        <w:t>AVG(</w:t>
-      </w:r>
-      <w:proofErr w:type="spellStart"/>
-      <w:proofErr w:type="gramEnd"/>
-      <w:r>
-        <w:rPr>
-          <w:rFonts w:ascii="Courier New" w:hAnsi="Courier New" w:cs="Courier New"/>
-        </w:rPr>
-        <w:t>passenger_count</w:t>
-      </w:r>
-      <w:proofErr w:type="spellEnd"/>
-      <w:r>
-        <w:rPr>
-          <w:rFonts w:ascii="Courier New" w:hAnsi="Courier New" w:cs="Courier New"/>
-        </w:rPr>
-        <w:t xml:space="preserve">) </w:t>
+        <w:t xml:space="preserve">SELECT AVG(passenger_count) </w:t>
       </w:r>
     </w:p>
     <w:p>
@@ -1461,35 +1196,7 @@
         <w:rPr>
           <w:rFonts w:ascii="Courier New" w:hAnsi="Courier New" w:cs="Courier New"/>
         </w:rPr>
-        <w:t>FROM "</w:t>
-      </w:r>
-      <w:proofErr w:type="spellStart"/>
-      <w:r>
-        <w:rPr>
-          <w:rFonts w:ascii="Courier New" w:hAnsi="Courier New" w:cs="Courier New"/>
-        </w:rPr>
-        <w:t>yellowtaxidata</w:t>
-      </w:r>
-      <w:proofErr w:type="spellEnd"/>
-      <w:r>
-        <w:rPr>
-          <w:rFonts w:ascii="Courier New" w:hAnsi="Courier New" w:cs="Courier New"/>
-        </w:rPr>
-        <w:t>"."</w:t>
-      </w:r>
-      <w:proofErr w:type="spellStart"/>
-      <w:r>
-        <w:rPr>
-          <w:rFonts w:ascii="Courier New" w:hAnsi="Courier New" w:cs="Courier New"/>
-        </w:rPr>
-        <w:t>junedata</w:t>
-      </w:r>
-      <w:proofErr w:type="spellEnd"/>
-      <w:r>
-        <w:rPr>
-          <w:rFonts w:ascii="Courier New" w:hAnsi="Courier New" w:cs="Courier New"/>
-        </w:rPr>
-        <w:t xml:space="preserve">" </w:t>
+        <w:t xml:space="preserve">FROM "yellowtaxidata"."junedata" </w:t>
       </w:r>
     </w:p>
     <w:p>
@@ -1501,35 +1208,7 @@
         <w:rPr>
           <w:rFonts w:ascii="Courier New" w:hAnsi="Courier New" w:cs="Courier New"/>
         </w:rPr>
-        <w:t xml:space="preserve">WHERE </w:t>
-      </w:r>
-      <w:proofErr w:type="gramStart"/>
-      <w:r>
-        <w:rPr>
-          <w:rFonts w:ascii="Courier New" w:hAnsi="Courier New" w:cs="Courier New"/>
-        </w:rPr>
-        <w:t>EXTRACT(</w:t>
-      </w:r>
-      <w:proofErr w:type="gramEnd"/>
-      <w:r>
-        <w:rPr>
-          <w:rFonts w:ascii="Courier New" w:hAnsi="Courier New" w:cs="Courier New"/>
-        </w:rPr>
-        <w:t xml:space="preserve">YEAR FROM </w:t>
-      </w:r>
-      <w:proofErr w:type="spellStart"/>
-      <w:r>
-        <w:rPr>
-          <w:rFonts w:ascii="Courier New" w:hAnsi="Courier New" w:cs="Courier New"/>
-        </w:rPr>
-        <w:t>tpep_pickup_datetime</w:t>
-      </w:r>
-      <w:proofErr w:type="spellEnd"/>
-      <w:r>
-        <w:rPr>
-          <w:rFonts w:ascii="Courier New" w:hAnsi="Courier New" w:cs="Courier New"/>
-        </w:rPr>
-        <w:t>)=2021;</w:t>
+        <w:t>WHERE EXTRACT(YEAR FROM tpep_pickup_datetime)=2021;</w:t>
       </w:r>
       <w:r>
         <w:t xml:space="preserve"> </w:t>
@@ -1558,21 +1237,7 @@
           <w:rFonts w:ascii="Courier New" w:hAnsi="Courier New" w:cs="Courier New"/>
         </w:rPr>
         <w:lastRenderedPageBreak/>
-        <w:t xml:space="preserve">SELECT </w:t>
-      </w:r>
-      <w:proofErr w:type="gramStart"/>
-      <w:r>
-        <w:rPr>
-          <w:rFonts w:ascii="Courier New" w:hAnsi="Courier New" w:cs="Courier New"/>
-        </w:rPr>
-        <w:t>COUNT(</w:t>
-      </w:r>
-      <w:proofErr w:type="gramEnd"/>
-      <w:r>
-        <w:rPr>
-          <w:rFonts w:ascii="Courier New" w:hAnsi="Courier New" w:cs="Courier New"/>
-        </w:rPr>
-        <w:t>*)</w:t>
+        <w:t>SELECT COUNT(*)</w:t>
       </w:r>
     </w:p>
     <w:p>
@@ -1587,35 +1252,7 @@
         <w:rPr>
           <w:rFonts w:ascii="Courier New" w:hAnsi="Courier New" w:cs="Courier New"/>
         </w:rPr>
-        <w:t>FROM "</w:t>
-      </w:r>
-      <w:proofErr w:type="spellStart"/>
-      <w:r>
-        <w:rPr>
-          <w:rFonts w:ascii="Courier New" w:hAnsi="Courier New" w:cs="Courier New"/>
-        </w:rPr>
-        <w:t>yellowtaxidata</w:t>
-      </w:r>
-      <w:proofErr w:type="spellEnd"/>
-      <w:r>
-        <w:rPr>
-          <w:rFonts w:ascii="Courier New" w:hAnsi="Courier New" w:cs="Courier New"/>
-        </w:rPr>
-        <w:t>"."</w:t>
-      </w:r>
-      <w:proofErr w:type="spellStart"/>
-      <w:r>
-        <w:rPr>
-          <w:rFonts w:ascii="Courier New" w:hAnsi="Courier New" w:cs="Courier New"/>
-        </w:rPr>
-        <w:t>junedata</w:t>
-      </w:r>
-      <w:proofErr w:type="spellEnd"/>
-      <w:r>
-        <w:rPr>
-          <w:rFonts w:ascii="Courier New" w:hAnsi="Courier New" w:cs="Courier New"/>
-        </w:rPr>
-        <w:t xml:space="preserve">" </w:t>
+        <w:t xml:space="preserve">FROM "yellowtaxidata"."junedata" </w:t>
       </w:r>
     </w:p>
     <w:p>
@@ -1630,35 +1267,7 @@
         <w:rPr>
           <w:rFonts w:ascii="Courier New" w:hAnsi="Courier New" w:cs="Courier New"/>
         </w:rPr>
-        <w:t xml:space="preserve">WHERE </w:t>
-      </w:r>
-      <w:proofErr w:type="gramStart"/>
-      <w:r>
-        <w:rPr>
-          <w:rFonts w:ascii="Courier New" w:hAnsi="Courier New" w:cs="Courier New"/>
-        </w:rPr>
-        <w:t>EXTRACT(</w:t>
-      </w:r>
-      <w:proofErr w:type="gramEnd"/>
-      <w:r>
-        <w:rPr>
-          <w:rFonts w:ascii="Courier New" w:hAnsi="Courier New" w:cs="Courier New"/>
-        </w:rPr>
-        <w:t xml:space="preserve">YEAR FROM </w:t>
-      </w:r>
-      <w:proofErr w:type="spellStart"/>
-      <w:r>
-        <w:rPr>
-          <w:rFonts w:ascii="Courier New" w:hAnsi="Courier New" w:cs="Courier New"/>
-        </w:rPr>
-        <w:t>tpep_pickup_datetime</w:t>
-      </w:r>
-      <w:proofErr w:type="spellEnd"/>
-      <w:r>
-        <w:rPr>
-          <w:rFonts w:ascii="Courier New" w:hAnsi="Courier New" w:cs="Courier New"/>
-        </w:rPr>
-        <w:t>)=2021;</w:t>
+        <w:t>WHERE EXTRACT(YEAR FROM tpep_pickup_datetime)=2021;</w:t>
       </w:r>
     </w:p>
     <w:p>
@@ -1686,29 +1295,7 @@
         <w:rPr>
           <w:rFonts w:ascii="Courier New" w:hAnsi="Courier New" w:cs="Courier New"/>
         </w:rPr>
-        <w:t xml:space="preserve">SELECT </w:t>
-      </w:r>
-      <w:proofErr w:type="gramStart"/>
-      <w:r>
-        <w:rPr>
-          <w:rFonts w:ascii="Courier New" w:hAnsi="Courier New" w:cs="Courier New"/>
-        </w:rPr>
-        <w:t>AVG(</w:t>
-      </w:r>
-      <w:proofErr w:type="spellStart"/>
-      <w:proofErr w:type="gramEnd"/>
-      <w:r>
-        <w:rPr>
-          <w:rFonts w:ascii="Courier New" w:hAnsi="Courier New" w:cs="Courier New"/>
-        </w:rPr>
-        <w:t>fare_amount</w:t>
-      </w:r>
-      <w:proofErr w:type="spellEnd"/>
-      <w:r>
-        <w:rPr>
-          <w:rFonts w:ascii="Courier New" w:hAnsi="Courier New" w:cs="Courier New"/>
-        </w:rPr>
-        <w:t xml:space="preserve">) </w:t>
+        <w:t xml:space="preserve">SELECT AVG(fare_amount) </w:t>
       </w:r>
     </w:p>
     <w:p>
@@ -1723,35 +1310,7 @@
         <w:rPr>
           <w:rFonts w:ascii="Courier New" w:hAnsi="Courier New" w:cs="Courier New"/>
         </w:rPr>
-        <w:t>FROM "</w:t>
-      </w:r>
-      <w:proofErr w:type="spellStart"/>
-      <w:r>
-        <w:rPr>
-          <w:rFonts w:ascii="Courier New" w:hAnsi="Courier New" w:cs="Courier New"/>
-        </w:rPr>
-        <w:t>yellowtaxidata</w:t>
-      </w:r>
-      <w:proofErr w:type="spellEnd"/>
-      <w:r>
-        <w:rPr>
-          <w:rFonts w:ascii="Courier New" w:hAnsi="Courier New" w:cs="Courier New"/>
-        </w:rPr>
-        <w:t>"."</w:t>
-      </w:r>
-      <w:proofErr w:type="spellStart"/>
-      <w:r>
-        <w:rPr>
-          <w:rFonts w:ascii="Courier New" w:hAnsi="Courier New" w:cs="Courier New"/>
-        </w:rPr>
-        <w:t>junedata</w:t>
-      </w:r>
-      <w:proofErr w:type="spellEnd"/>
-      <w:r>
-        <w:rPr>
-          <w:rFonts w:ascii="Courier New" w:hAnsi="Courier New" w:cs="Courier New"/>
-        </w:rPr>
-        <w:t xml:space="preserve">" </w:t>
+        <w:t xml:space="preserve">FROM "yellowtaxidata"."junedata" </w:t>
       </w:r>
     </w:p>
     <w:p>
@@ -1766,35 +1325,7 @@
         <w:rPr>
           <w:rFonts w:ascii="Courier New" w:hAnsi="Courier New" w:cs="Courier New"/>
         </w:rPr>
-        <w:t xml:space="preserve">WHERE </w:t>
-      </w:r>
-      <w:proofErr w:type="gramStart"/>
-      <w:r>
-        <w:rPr>
-          <w:rFonts w:ascii="Courier New" w:hAnsi="Courier New" w:cs="Courier New"/>
-        </w:rPr>
-        <w:t>EXTRACT(</w:t>
-      </w:r>
-      <w:proofErr w:type="gramEnd"/>
-      <w:r>
-        <w:rPr>
-          <w:rFonts w:ascii="Courier New" w:hAnsi="Courier New" w:cs="Courier New"/>
-        </w:rPr>
-        <w:t xml:space="preserve">YEAR FROM </w:t>
-      </w:r>
-      <w:proofErr w:type="spellStart"/>
-      <w:r>
-        <w:rPr>
-          <w:rFonts w:ascii="Courier New" w:hAnsi="Courier New" w:cs="Courier New"/>
-        </w:rPr>
-        <w:t>tpep_pickup_datetime</w:t>
-      </w:r>
-      <w:proofErr w:type="spellEnd"/>
-      <w:r>
-        <w:rPr>
-          <w:rFonts w:ascii="Courier New" w:hAnsi="Courier New" w:cs="Courier New"/>
-        </w:rPr>
-        <w:t>)=2021;</w:t>
+        <w:t>WHERE EXTRACT(YEAR FROM tpep_pickup_datetime)=2021;</w:t>
       </w:r>
     </w:p>
     <w:p>
@@ -1825,19 +1356,7 @@
     </w:p>
     <w:p>
       <w:r>
-        <w:t xml:space="preserve">I used the below statement to get the </w:t>
-      </w:r>
-      <w:r>
-        <w:t>total rides</w:t>
-      </w:r>
-      <w:r>
-        <w:t xml:space="preserve"> for each </w:t>
-      </w:r>
-      <w:r>
-        <w:t>month in 2009 and 2019</w:t>
-      </w:r>
-      <w:r>
-        <w:t>:</w:t>
+        <w:t>I used the below statement to get the total rides for each month in 2009 and 2019:</w:t>
       </w:r>
     </w:p>
     <w:p>
@@ -1852,21 +1371,7 @@
         <w:rPr>
           <w:rFonts w:ascii="Courier New" w:hAnsi="Courier New" w:cs="Courier New"/>
         </w:rPr>
-        <w:t xml:space="preserve">SELECT </w:t>
-      </w:r>
-      <w:proofErr w:type="gramStart"/>
-      <w:r>
-        <w:rPr>
-          <w:rFonts w:ascii="Courier New" w:hAnsi="Courier New" w:cs="Courier New"/>
-        </w:rPr>
-        <w:t>COUNT(</w:t>
-      </w:r>
-      <w:proofErr w:type="gramEnd"/>
-      <w:r>
-        <w:rPr>
-          <w:rFonts w:ascii="Courier New" w:hAnsi="Courier New" w:cs="Courier New"/>
-        </w:rPr>
-        <w:t xml:space="preserve">*) </w:t>
+        <w:t xml:space="preserve">SELECT COUNT(*) </w:t>
       </w:r>
     </w:p>
     <w:p>
@@ -1896,49 +1401,7 @@
         <w:rPr>
           <w:rFonts w:ascii="Courier New" w:hAnsi="Courier New" w:cs="Courier New"/>
         </w:rPr>
-        <w:t xml:space="preserve">WHERE </w:t>
-      </w:r>
-      <w:proofErr w:type="gramStart"/>
-      <w:r>
-        <w:rPr>
-          <w:rFonts w:ascii="Courier New" w:hAnsi="Courier New" w:cs="Courier New"/>
-        </w:rPr>
-        <w:t>EXTRACT(</w:t>
-      </w:r>
-      <w:proofErr w:type="gramEnd"/>
-      <w:r>
-        <w:rPr>
-          <w:rFonts w:ascii="Courier New" w:hAnsi="Courier New" w:cs="Courier New"/>
-        </w:rPr>
-        <w:t xml:space="preserve">YEAR FROM </w:t>
-      </w:r>
-      <w:proofErr w:type="spellStart"/>
-      <w:r>
-        <w:rPr>
-          <w:rFonts w:ascii="Courier New" w:hAnsi="Courier New" w:cs="Courier New"/>
-        </w:rPr>
-        <w:t>tpep_pickup_datetime</w:t>
-      </w:r>
-      <w:proofErr w:type="spellEnd"/>
-      <w:r>
-        <w:rPr>
-          <w:rFonts w:ascii="Courier New" w:hAnsi="Courier New" w:cs="Courier New"/>
-        </w:rPr>
-        <w:t xml:space="preserve">)=2019 AND EXTRACT(MONTH FROM </w:t>
-      </w:r>
-      <w:proofErr w:type="spellStart"/>
-      <w:r>
-        <w:rPr>
-          <w:rFonts w:ascii="Courier New" w:hAnsi="Courier New" w:cs="Courier New"/>
-        </w:rPr>
-        <w:t>tpep_pickup_datetime</w:t>
-      </w:r>
-      <w:proofErr w:type="spellEnd"/>
-      <w:r>
-        <w:rPr>
-          <w:rFonts w:ascii="Courier New" w:hAnsi="Courier New" w:cs="Courier New"/>
-        </w:rPr>
-        <w:t>) = 1;</w:t>
+        <w:t>WHERE EXTRACT(YEAR FROM tpep_pickup_datetime)=2019 AND EXTRACT(MONTH FROM tpep_pickup_datetime) = 1;</w:t>
       </w:r>
     </w:p>
     <w:p>
@@ -1951,13 +1414,7 @@
     </w:p>
     <w:p>
       <w:r>
-        <w:t xml:space="preserve">I used the below statement to get the </w:t>
-      </w:r>
-      <w:r>
-        <w:t>average passenger count</w:t>
-      </w:r>
-      <w:r>
-        <w:t xml:space="preserve"> for each month in 2009 and 2019:</w:t>
+        <w:t>I used the below statement to get the average passenger count for each month in 2009 and 2019:</w:t>
       </w:r>
     </w:p>
     <w:p>
@@ -1974,7 +1431,6 @@
         </w:rPr>
         <w:t xml:space="preserve">SELECT </w:t>
       </w:r>
-      <w:proofErr w:type="gramStart"/>
       <w:r>
         <w:rPr>
           <w:rFonts w:ascii="Courier New" w:hAnsi="Courier New" w:cs="Courier New"/>
@@ -1987,8 +1443,6 @@
         </w:rPr>
         <w:t>(</w:t>
       </w:r>
-      <w:proofErr w:type="spellStart"/>
-      <w:proofErr w:type="gramEnd"/>
       <w:r>
         <w:rPr>
           <w:rFonts w:ascii="Courier New" w:hAnsi="Courier New" w:cs="Courier New"/>
@@ -2007,7 +1461,6 @@
         </w:rPr>
         <w:t>count</w:t>
       </w:r>
-      <w:proofErr w:type="spellEnd"/>
       <w:r>
         <w:rPr>
           <w:rFonts w:ascii="Courier New" w:hAnsi="Courier New" w:cs="Courier New"/>
@@ -2042,49 +1495,7 @@
         <w:rPr>
           <w:rFonts w:ascii="Courier New" w:hAnsi="Courier New" w:cs="Courier New"/>
         </w:rPr>
-        <w:t xml:space="preserve">WHERE </w:t>
-      </w:r>
-      <w:proofErr w:type="gramStart"/>
-      <w:r>
-        <w:rPr>
-          <w:rFonts w:ascii="Courier New" w:hAnsi="Courier New" w:cs="Courier New"/>
-        </w:rPr>
-        <w:t>EXTRACT(</w:t>
-      </w:r>
-      <w:proofErr w:type="gramEnd"/>
-      <w:r>
-        <w:rPr>
-          <w:rFonts w:ascii="Courier New" w:hAnsi="Courier New" w:cs="Courier New"/>
-        </w:rPr>
-        <w:t xml:space="preserve">YEAR FROM </w:t>
-      </w:r>
-      <w:proofErr w:type="spellStart"/>
-      <w:r>
-        <w:rPr>
-          <w:rFonts w:ascii="Courier New" w:hAnsi="Courier New" w:cs="Courier New"/>
-        </w:rPr>
-        <w:t>tpep_pickup_datetime</w:t>
-      </w:r>
-      <w:proofErr w:type="spellEnd"/>
-      <w:r>
-        <w:rPr>
-          <w:rFonts w:ascii="Courier New" w:hAnsi="Courier New" w:cs="Courier New"/>
-        </w:rPr>
-        <w:t xml:space="preserve">)=2019 AND EXTRACT(MONTH FROM </w:t>
-      </w:r>
-      <w:proofErr w:type="spellStart"/>
-      <w:r>
-        <w:rPr>
-          <w:rFonts w:ascii="Courier New" w:hAnsi="Courier New" w:cs="Courier New"/>
-        </w:rPr>
-        <w:t>tpep_pickup_datetime</w:t>
-      </w:r>
-      <w:proofErr w:type="spellEnd"/>
-      <w:r>
-        <w:rPr>
-          <w:rFonts w:ascii="Courier New" w:hAnsi="Courier New" w:cs="Courier New"/>
-        </w:rPr>
-        <w:t>) = 1;</w:t>
+        <w:t>WHERE EXTRACT(YEAR FROM tpep_pickup_datetime)=2019 AND EXTRACT(MONTH FROM tpep_pickup_datetime) = 1;</w:t>
       </w:r>
     </w:p>
     <w:p>
@@ -2097,13 +1508,7 @@
     </w:p>
     <w:p>
       <w:r>
-        <w:t xml:space="preserve">I used the below statement to get the average </w:t>
-      </w:r>
-      <w:r>
-        <w:t>fare amount</w:t>
-      </w:r>
-      <w:r>
-        <w:t xml:space="preserve"> for each month in 2009 and 2019:</w:t>
+        <w:t>I used the below statement to get the average fare amount for each month in 2009 and 2019:</w:t>
       </w:r>
     </w:p>
     <w:p>
@@ -2120,7 +1525,6 @@
         </w:rPr>
         <w:t xml:space="preserve">SELECT </w:t>
       </w:r>
-      <w:proofErr w:type="gramStart"/>
       <w:r>
         <w:rPr>
           <w:rFonts w:ascii="Courier New" w:hAnsi="Courier New" w:cs="Courier New"/>
@@ -2133,15 +1537,12 @@
         </w:rPr>
         <w:t>(</w:t>
       </w:r>
-      <w:proofErr w:type="spellStart"/>
-      <w:proofErr w:type="gramEnd"/>
       <w:r>
         <w:rPr>
           <w:rFonts w:ascii="Courier New" w:hAnsi="Courier New" w:cs="Courier New"/>
         </w:rPr>
         <w:t>fare_amount</w:t>
       </w:r>
-      <w:proofErr w:type="spellEnd"/>
       <w:r>
         <w:rPr>
           <w:rFonts w:ascii="Courier New" w:hAnsi="Courier New" w:cs="Courier New"/>
@@ -2176,49 +1577,7 @@
         <w:rPr>
           <w:rFonts w:ascii="Courier New" w:hAnsi="Courier New" w:cs="Courier New"/>
         </w:rPr>
-        <w:t xml:space="preserve">WHERE </w:t>
-      </w:r>
-      <w:proofErr w:type="gramStart"/>
-      <w:r>
-        <w:rPr>
-          <w:rFonts w:ascii="Courier New" w:hAnsi="Courier New" w:cs="Courier New"/>
-        </w:rPr>
-        <w:t>EXTRACT(</w:t>
-      </w:r>
-      <w:proofErr w:type="gramEnd"/>
-      <w:r>
-        <w:rPr>
-          <w:rFonts w:ascii="Courier New" w:hAnsi="Courier New" w:cs="Courier New"/>
-        </w:rPr>
-        <w:t xml:space="preserve">YEAR FROM </w:t>
-      </w:r>
-      <w:proofErr w:type="spellStart"/>
-      <w:r>
-        <w:rPr>
-          <w:rFonts w:ascii="Courier New" w:hAnsi="Courier New" w:cs="Courier New"/>
-        </w:rPr>
-        <w:t>tpep_pickup_datetime</w:t>
-      </w:r>
-      <w:proofErr w:type="spellEnd"/>
-      <w:r>
-        <w:rPr>
-          <w:rFonts w:ascii="Courier New" w:hAnsi="Courier New" w:cs="Courier New"/>
-        </w:rPr>
-        <w:t xml:space="preserve">)=2019 AND EXTRACT(MONTH FROM </w:t>
-      </w:r>
-      <w:proofErr w:type="spellStart"/>
-      <w:r>
-        <w:rPr>
-          <w:rFonts w:ascii="Courier New" w:hAnsi="Courier New" w:cs="Courier New"/>
-        </w:rPr>
-        <w:t>tpep_pickup_datetime</w:t>
-      </w:r>
-      <w:proofErr w:type="spellEnd"/>
-      <w:r>
-        <w:rPr>
-          <w:rFonts w:ascii="Courier New" w:hAnsi="Courier New" w:cs="Courier New"/>
-        </w:rPr>
-        <w:t>) = 1;</w:t>
+        <w:t>WHERE EXTRACT(YEAR FROM tpep_pickup_datetime)=2019 AND EXTRACT(MONTH FROM tpep_pickup_datetime) = 1;</w:t>
       </w:r>
     </w:p>
     <w:p>
@@ -2236,16 +1595,7 @@
         </w:rPr>
       </w:pPr>
       <w:r>
-        <w:t xml:space="preserve">I </w:t>
-      </w:r>
-      <w:r>
-        <w:t xml:space="preserve">also </w:t>
-      </w:r>
-      <w:r>
-        <w:t>used the below statement</w:t>
-      </w:r>
-      <w:r>
-        <w:t xml:space="preserve"> to see what hours were the most popular for rides in 2009 vs 2019, however I did not use this data in the visualizations because they were the same.</w:t>
+        <w:t>I also used the below statement to see what hours were the most popular for rides in 2009 vs 2019, however I did not use this data in the visualizations because they were the same.</w:t>
       </w:r>
     </w:p>
     <w:p>
@@ -2260,21 +1610,7 @@
         <w:rPr>
           <w:rFonts w:ascii="Courier New" w:hAnsi="Courier New" w:cs="Courier New"/>
         </w:rPr>
-        <w:t xml:space="preserve">SELECT </w:t>
-      </w:r>
-      <w:proofErr w:type="gramStart"/>
-      <w:r>
-        <w:rPr>
-          <w:rFonts w:ascii="Courier New" w:hAnsi="Courier New" w:cs="Courier New"/>
-        </w:rPr>
-        <w:t>COUNT(</w:t>
-      </w:r>
-      <w:proofErr w:type="gramEnd"/>
-      <w:r>
-        <w:rPr>
-          <w:rFonts w:ascii="Courier New" w:hAnsi="Courier New" w:cs="Courier New"/>
-        </w:rPr>
-        <w:t>*) as total</w:t>
+        <w:t>SELECT COUNT(*) as total</w:t>
       </w:r>
     </w:p>
     <w:p>
@@ -2304,35 +1640,7 @@
         <w:rPr>
           <w:rFonts w:ascii="Courier New" w:hAnsi="Courier New" w:cs="Courier New"/>
         </w:rPr>
-        <w:t xml:space="preserve">WHERE </w:t>
-      </w:r>
-      <w:proofErr w:type="gramStart"/>
-      <w:r>
-        <w:rPr>
-          <w:rFonts w:ascii="Courier New" w:hAnsi="Courier New" w:cs="Courier New"/>
-        </w:rPr>
-        <w:t>EXTRACT(</w:t>
-      </w:r>
-      <w:proofErr w:type="gramEnd"/>
-      <w:r>
-        <w:rPr>
-          <w:rFonts w:ascii="Courier New" w:hAnsi="Courier New" w:cs="Courier New"/>
-        </w:rPr>
-        <w:t xml:space="preserve">YEAR FROM </w:t>
-      </w:r>
-      <w:proofErr w:type="spellStart"/>
-      <w:r>
-        <w:rPr>
-          <w:rFonts w:ascii="Courier New" w:hAnsi="Courier New" w:cs="Courier New"/>
-        </w:rPr>
-        <w:t>tpep_pickup_datetime</w:t>
-      </w:r>
-      <w:proofErr w:type="spellEnd"/>
-      <w:r>
-        <w:rPr>
-          <w:rFonts w:ascii="Courier New" w:hAnsi="Courier New" w:cs="Courier New"/>
-        </w:rPr>
-        <w:t>) = 2019</w:t>
+        <w:t>WHERE EXTRACT(YEAR FROM tpep_pickup_datetime) = 2019</w:t>
       </w:r>
     </w:p>
     <w:p>
@@ -2347,35 +1655,7 @@
         <w:rPr>
           <w:rFonts w:ascii="Courier New" w:hAnsi="Courier New" w:cs="Courier New"/>
         </w:rPr>
-        <w:t xml:space="preserve">GROUP BY </w:t>
-      </w:r>
-      <w:proofErr w:type="gramStart"/>
-      <w:r>
-        <w:rPr>
-          <w:rFonts w:ascii="Courier New" w:hAnsi="Courier New" w:cs="Courier New"/>
-        </w:rPr>
-        <w:t>EXTRACT(</w:t>
-      </w:r>
-      <w:proofErr w:type="gramEnd"/>
-      <w:r>
-        <w:rPr>
-          <w:rFonts w:ascii="Courier New" w:hAnsi="Courier New" w:cs="Courier New"/>
-        </w:rPr>
-        <w:t xml:space="preserve">HOUR FROM </w:t>
-      </w:r>
-      <w:proofErr w:type="spellStart"/>
-      <w:r>
-        <w:rPr>
-          <w:rFonts w:ascii="Courier New" w:hAnsi="Courier New" w:cs="Courier New"/>
-        </w:rPr>
-        <w:t>tpep_pickup_datetime</w:t>
-      </w:r>
-      <w:proofErr w:type="spellEnd"/>
-      <w:r>
-        <w:rPr>
-          <w:rFonts w:ascii="Courier New" w:hAnsi="Courier New" w:cs="Courier New"/>
-        </w:rPr>
-        <w:t>)</w:t>
+        <w:t>GROUP BY EXTRACT(HOUR FROM tpep_pickup_datetime)</w:t>
       </w:r>
     </w:p>
     <w:p>
@@ -2408,56 +1688,7 @@
       </w:r>
     </w:p>
     <w:p>
-      <w:pPr>
-        <w:pStyle w:val="ListParagraph"/>
-        <w:numPr>
-          <w:ilvl w:val="0"/>
-          <w:numId w:val="1"/>
-        </w:numPr>
-      </w:pPr>
-      <w:r>
-        <w:t>Number of rides each June</w:t>
-      </w:r>
-    </w:p>
-    <w:p>
-      <w:pPr>
-        <w:pStyle w:val="ListParagraph"/>
-        <w:numPr>
-          <w:ilvl w:val="0"/>
-          <w:numId w:val="1"/>
-        </w:numPr>
-      </w:pPr>
-      <w:r>
-        <w:t>Number of rides each month in 2009 vs number of rides each month 2019</w:t>
-      </w:r>
-    </w:p>
-    <w:p>
-      <w:pPr>
-        <w:pStyle w:val="ListParagraph"/>
-        <w:numPr>
-          <w:ilvl w:val="0"/>
-          <w:numId w:val="1"/>
-        </w:numPr>
-      </w:pPr>
-      <w:r>
-        <w:t>average distance for each year</w:t>
-      </w:r>
-    </w:p>
-    <w:p>
-      <w:pPr>
-        <w:pStyle w:val="ListParagraph"/>
-        <w:numPr>
-          <w:ilvl w:val="0"/>
-          <w:numId w:val="1"/>
-        </w:numPr>
-      </w:pPr>
-      <w:r>
-        <w:t>average rate of dollar per mile</w:t>
-      </w:r>
-    </w:p>
-    <w:p>
-      <w:r>
-        <w:lastRenderedPageBreak/>
+      <w:r>
         <w:t xml:space="preserve">These are the two visualizations I created for the June data. I have placed pictures of them below but they are also available as an interactable graph at: </w:t>
       </w:r>
       <w:hyperlink r:id="rId6" w:history="1">
@@ -2471,11 +1702,15 @@
     </w:p>
     <w:p>
       <w:r>
+        <w:lastRenderedPageBreak/>
         <w:t>Here we can see the population of New York on the left and in blue and the number of rides each year on the right and in orange. Uber came to New York in 2011 and has grown almost every year since. This is likely the cause for the steady drop off starting in 2012.</w:t>
       </w:r>
     </w:p>
     <w:p>
       <w:r>
+        <w:rPr>
+          <w:noProof/>
+        </w:rPr>
         <w:drawing>
           <wp:inline distT="0" distB="0" distL="0" distR="0" wp14:anchorId="0D9AAFEC" wp14:editId="0D51A1DB">
             <wp:extent cx="5943600" cy="3365500"/>
@@ -2519,27 +1754,14 @@
         <w:t>In this graph we can see the average fare and passenger count each year. I’m unsure why there would be such a drastic drop in the average fare</w:t>
       </w:r>
       <w:r>
-        <w:t xml:space="preserve">, but it does seem that it was consistently around the $40s and dropped between 2016-2017 to be consistently around $13-15. This could be because once uber was available, if passengers were traveling a long </w:t>
-      </w:r>
-      <w:proofErr w:type="gramStart"/>
-      <w:r>
-        <w:t>distance</w:t>
-      </w:r>
-      <w:proofErr w:type="gramEnd"/>
-      <w:r>
-        <w:t xml:space="preserve"> they wanted to see the price ahead of time. </w:t>
-      </w:r>
-      <w:proofErr w:type="gramStart"/>
-      <w:r>
-        <w:t>So</w:t>
-      </w:r>
-      <w:proofErr w:type="gramEnd"/>
-      <w:r>
-        <w:t xml:space="preserve"> it’s possible people were more often calling cabs if they happened to be near one and were going a short distance.</w:t>
-      </w:r>
-    </w:p>
-    <w:p>
-      <w:r>
+        <w:t>, but it does seem that it was consistently around the $40s and dropped between 2016-2017 to be consistently around $13-15. This could be because once uber was available, if passengers were traveling a long distance they wanted to see the price ahead of time. So it’s possible people were more often calling cabs if they happened to be near one and were going a short distance.</w:t>
+      </w:r>
+    </w:p>
+    <w:p>
+      <w:r>
+        <w:rPr>
+          <w:noProof/>
+        </w:rPr>
         <w:lastRenderedPageBreak/>
         <w:drawing>
           <wp:inline distT="0" distB="0" distL="0" distR="0" wp14:anchorId="702DD90B" wp14:editId="5006DC18">
@@ -2581,19 +1803,7 @@
     <w:p/>
     <w:p>
       <w:r>
-        <w:t xml:space="preserve">These are the </w:t>
-      </w:r>
-      <w:r>
-        <w:t>three</w:t>
-      </w:r>
-      <w:r>
-        <w:t xml:space="preserve"> visualizations I created for the </w:t>
-      </w:r>
-      <w:r>
-        <w:t>2009vs2019</w:t>
-      </w:r>
-      <w:r>
-        <w:t xml:space="preserve"> data. I have placed pictures of them below but they are also available as an interactable graph at: </w:t>
+        <w:t xml:space="preserve">These are the three visualizations I created for the 2009vs2019 data. I have placed pictures of them below but they are also available as an interactable graph at: </w:t>
       </w:r>
       <w:hyperlink r:id="rId9" w:history="1">
         <w:r>
@@ -2612,6 +1822,9 @@
     </w:p>
     <w:p>
       <w:r>
+        <w:rPr>
+          <w:noProof/>
+        </w:rPr>
         <w:lastRenderedPageBreak/>
         <w:drawing>
           <wp:inline distT="0" distB="0" distL="0" distR="0" wp14:anchorId="241B3C60" wp14:editId="7B734463">
@@ -2653,17 +1866,14 @@
     <w:p/>
     <w:p>
       <w:r>
-        <w:t xml:space="preserve">The graphs below depict the average passenger count for each month of </w:t>
-      </w:r>
-      <w:r>
-        <w:t>2009 and 2019.</w:t>
-      </w:r>
-      <w:r>
-        <w:t xml:space="preserve"> I found it interesting that the various months that had higher or lower passenger counts on average have changed a lot.</w:t>
-      </w:r>
-    </w:p>
-    <w:p>
-      <w:r>
+        <w:t>The graphs below depict the average passenger count for each month of 2009 and 2019. I found it interesting that the various months that had higher or lower passenger counts on average have changed a lot.</w:t>
+      </w:r>
+    </w:p>
+    <w:p>
+      <w:r>
+        <w:rPr>
+          <w:noProof/>
+        </w:rPr>
         <w:lastRenderedPageBreak/>
         <w:drawing>
           <wp:inline distT="0" distB="0" distL="0" distR="0" wp14:anchorId="7E4B1A33" wp14:editId="49FECAB8">
@@ -2704,6 +1914,9 @@
     </w:p>
     <w:p>
       <w:r>
+        <w:rPr>
+          <w:noProof/>
+        </w:rPr>
         <w:drawing>
           <wp:inline distT="0" distB="0" distL="0" distR="0" wp14:anchorId="271C9F94" wp14:editId="64F79657">
             <wp:extent cx="5943600" cy="3913505"/>
@@ -2760,19 +1973,9 @@
       <w:r>
         <w:t xml:space="preserve">Bucket ARN: </w:t>
       </w:r>
-      <w:proofErr w:type="gramStart"/>
-      <w:r>
-        <w:t>arn:aws</w:t>
-      </w:r>
-      <w:proofErr w:type="gramEnd"/>
-      <w:r>
-        <w:t>:s3:::</w:t>
-      </w:r>
-      <w:proofErr w:type="spellStart"/>
-      <w:r>
-        <w:t>bigdataprojectmadisonmelton</w:t>
-      </w:r>
-      <w:proofErr w:type="spellEnd"/>
+      <w:r>
+        <w:t>arn:aws:s3:::bigdataprojectmadisonmelton</w:t>
+      </w:r>
     </w:p>
     <w:p/>
     <w:p>
@@ -2787,133 +1990,62 @@
           <w:b/>
           <w:bCs/>
         </w:rPr>
-        <w:t xml:space="preserve">Bulk </w:t>
-      </w:r>
-      <w:proofErr w:type="gramStart"/>
-      <w:r>
-        <w:rPr>
-          <w:b/>
-          <w:bCs/>
-        </w:rPr>
-        <w:t>add</w:t>
-      </w:r>
-      <w:proofErr w:type="gramEnd"/>
-      <w:r>
-        <w:rPr>
-          <w:b/>
-          <w:bCs/>
-        </w:rPr>
-        <w:t xml:space="preserve"> info</w:t>
-      </w:r>
-    </w:p>
-    <w:p>
-      <w:proofErr w:type="spellStart"/>
-      <w:r>
-        <w:t>VendorID</w:t>
-      </w:r>
-      <w:proofErr w:type="spellEnd"/>
-      <w:r>
-        <w:t xml:space="preserve"> int,</w:t>
-      </w:r>
-    </w:p>
-    <w:p>
-      <w:proofErr w:type="spellStart"/>
-      <w:r>
-        <w:t>tpep_pickup_datetime</w:t>
-      </w:r>
-      <w:proofErr w:type="spellEnd"/>
-      <w:r>
-        <w:t xml:space="preserve"> timestamp,</w:t>
-      </w:r>
-    </w:p>
-    <w:p>
-      <w:proofErr w:type="spellStart"/>
-      <w:r>
-        <w:t>tpep_dropoff_datetime</w:t>
-      </w:r>
-      <w:proofErr w:type="spellEnd"/>
-      <w:r>
-        <w:t xml:space="preserve"> timestamp,</w:t>
-      </w:r>
-    </w:p>
-    <w:p>
-      <w:proofErr w:type="spellStart"/>
-      <w:r>
-        <w:t>passenger_count</w:t>
-      </w:r>
-      <w:proofErr w:type="spellEnd"/>
-      <w:r>
-        <w:t xml:space="preserve"> int,</w:t>
-      </w:r>
-    </w:p>
-    <w:p>
-      <w:proofErr w:type="spellStart"/>
-      <w:r>
-        <w:t>trip_distance</w:t>
-      </w:r>
-      <w:proofErr w:type="spellEnd"/>
-      <w:r>
-        <w:t xml:space="preserve"> int,</w:t>
-      </w:r>
-    </w:p>
-    <w:p>
-      <w:proofErr w:type="spellStart"/>
-      <w:r>
-        <w:t>RatecodeID</w:t>
-      </w:r>
-      <w:proofErr w:type="spellEnd"/>
-      <w:r>
-        <w:t xml:space="preserve"> string,</w:t>
-      </w:r>
-    </w:p>
-    <w:p>
-      <w:proofErr w:type="spellStart"/>
-      <w:r>
-        <w:t>store_and_fwd_flag</w:t>
-      </w:r>
-      <w:proofErr w:type="spellEnd"/>
-      <w:r>
-        <w:t xml:space="preserve"> string,</w:t>
-      </w:r>
-    </w:p>
-    <w:p>
-      <w:proofErr w:type="spellStart"/>
-      <w:r>
-        <w:t>PULocationID</w:t>
-      </w:r>
-      <w:proofErr w:type="spellEnd"/>
-      <w:r>
-        <w:t xml:space="preserve"> string,</w:t>
-      </w:r>
-    </w:p>
-    <w:p>
-      <w:proofErr w:type="spellStart"/>
-      <w:r>
-        <w:t>DOLocationID</w:t>
-      </w:r>
-      <w:proofErr w:type="spellEnd"/>
-      <w:r>
-        <w:t xml:space="preserve"> string,</w:t>
-      </w:r>
-    </w:p>
-    <w:p>
-      <w:proofErr w:type="spellStart"/>
-      <w:r>
-        <w:t>payment_type</w:t>
-      </w:r>
-      <w:proofErr w:type="spellEnd"/>
-      <w:r>
-        <w:t xml:space="preserve"> string,</w:t>
-      </w:r>
-    </w:p>
-    <w:p>
-      <w:proofErr w:type="spellStart"/>
-      <w:r>
-        <w:t>fare_amount</w:t>
-      </w:r>
-      <w:proofErr w:type="spellEnd"/>
-      <w:r>
-        <w:t xml:space="preserve"> decimal,</w:t>
+        <w:t>Bulk add info</w:t>
+      </w:r>
+    </w:p>
+    <w:p>
+      <w:r>
+        <w:t>VendorID int,</w:t>
+      </w:r>
+    </w:p>
+    <w:p>
+      <w:r>
+        <w:t>tpep_pickup_datetime timestamp,</w:t>
+      </w:r>
+    </w:p>
+    <w:p>
+      <w:r>
+        <w:t>tpep_dropoff_datetime timestamp,</w:t>
+      </w:r>
+    </w:p>
+    <w:p>
+      <w:r>
+        <w:t>passenger_count int,</w:t>
+      </w:r>
+    </w:p>
+    <w:p>
+      <w:r>
+        <w:t>trip_distance int,</w:t>
+      </w:r>
+    </w:p>
+    <w:p>
+      <w:r>
+        <w:t>RatecodeID string,</w:t>
+      </w:r>
+    </w:p>
+    <w:p>
+      <w:r>
+        <w:t>store_and_fwd_flag string,</w:t>
+      </w:r>
+    </w:p>
+    <w:p>
+      <w:r>
+        <w:t>PULocationID string,</w:t>
+      </w:r>
+    </w:p>
+    <w:p>
+      <w:r>
+        <w:t>DOLocationID string,</w:t>
+      </w:r>
+    </w:p>
+    <w:p>
+      <w:r>
+        <w:t>payment_type string,</w:t>
+      </w:r>
+    </w:p>
+    <w:p>
+      <w:r>
+        <w:t>fare_amount decimal,</w:t>
       </w:r>
     </w:p>
     <w:p>
@@ -2922,53 +2054,28 @@
       </w:r>
     </w:p>
     <w:p>
-      <w:proofErr w:type="spellStart"/>
-      <w:r>
-        <w:t>tip_amount</w:t>
-      </w:r>
-      <w:proofErr w:type="spellEnd"/>
-      <w:r>
-        <w:t xml:space="preserve"> decimal,</w:t>
-      </w:r>
-    </w:p>
-    <w:p>
-      <w:proofErr w:type="spellStart"/>
-      <w:r>
-        <w:t>tolls_amount</w:t>
-      </w:r>
-      <w:proofErr w:type="spellEnd"/>
-      <w:r>
-        <w:t xml:space="preserve"> decimal,</w:t>
-      </w:r>
-    </w:p>
-    <w:p>
-      <w:proofErr w:type="spellStart"/>
-      <w:r>
-        <w:t>improvement_surcharge</w:t>
-      </w:r>
-      <w:proofErr w:type="spellEnd"/>
-      <w:r>
-        <w:t xml:space="preserve"> decimal,</w:t>
-      </w:r>
-    </w:p>
-    <w:p>
-      <w:proofErr w:type="spellStart"/>
-      <w:r>
-        <w:t>total_amount</w:t>
-      </w:r>
-      <w:proofErr w:type="spellEnd"/>
-      <w:r>
-        <w:t xml:space="preserve"> decimal,</w:t>
-      </w:r>
-    </w:p>
-    <w:p>
-      <w:proofErr w:type="spellStart"/>
-      <w:r>
-        <w:t>congestion_surcharge</w:t>
-      </w:r>
-      <w:proofErr w:type="spellEnd"/>
-      <w:r>
-        <w:t xml:space="preserve"> decimal</w:t>
+      <w:r>
+        <w:t>tip_amount decimal,</w:t>
+      </w:r>
+    </w:p>
+    <w:p>
+      <w:r>
+        <w:t>tolls_amount decimal,</w:t>
+      </w:r>
+    </w:p>
+    <w:p>
+      <w:r>
+        <w:t>improvement_surcharge decimal,</w:t>
+      </w:r>
+    </w:p>
+    <w:p>
+      <w:r>
+        <w:t>total_amount decimal,</w:t>
+      </w:r>
+    </w:p>
+    <w:p>
+      <w:r>
+        <w:t>congestion_surcharge decimal</w:t>
       </w:r>
     </w:p>
     <w:p/>

</xml_diff>